<commit_message>
modification de mon readme
</commit_message>
<xml_diff>
--- a/ReadMe.docx
+++ b/ReadMe.docx
@@ -21,6 +21,30 @@
           <w:szCs w:val="36"/>
         </w:rPr>
         <w:t>Préparation:</w:t>
+      </w:r>
+      <w:r>
+        <w:rPr>
+          <w:rFonts w:hint="default" w:ascii="Arial" w:hAnsi="Arial" w:cs="Arial"/>
+          <w:b/>
+          <w:bCs/>
+          <w:sz w:val="28"/>
+          <w:szCs w:val="36"/>
+          <w:lang w:val="fr-FR"/>
+        </w:rPr>
+        <w:t>(à compléter</w:t>
+      </w:r>
+      <w:bookmarkStart w:id="0" w:name="_GoBack"/>
+      <w:bookmarkEnd w:id="0"/>
+      <w:r>
+        <w:rPr>
+          <w:rFonts w:hint="default" w:ascii="Arial" w:hAnsi="Arial" w:cs="Arial"/>
+          <w:b/>
+          <w:bCs/>
+          <w:sz w:val="28"/>
+          <w:szCs w:val="36"/>
+          <w:lang w:val="fr-FR"/>
+        </w:rPr>
+        <w:t>)</w:t>
       </w:r>
     </w:p>
     <w:p>
@@ -678,6 +702,7 @@
     <w:p>
       <w:pPr>
         <w:numPr>
+          <w:ilvl w:val="0"/>
           <w:numId w:val="0"/>
         </w:numPr>
         <w:rPr>
@@ -691,6 +716,7 @@
     <w:p>
       <w:pPr>
         <w:numPr>
+          <w:ilvl w:val="0"/>
           <w:numId w:val="0"/>
         </w:numPr>
         <w:rPr>
@@ -717,6 +743,7 @@
     <w:p>
       <w:pPr>
         <w:numPr>
+          <w:ilvl w:val="0"/>
           <w:numId w:val="0"/>
         </w:numPr>
       </w:pPr>
@@ -1099,6 +1126,7 @@
         <w:pageBreakBefore w:val="0"/>
         <w:widowControl w:val="0"/>
         <w:numPr>
+          <w:ilvl w:val="0"/>
           <w:numId w:val="0"/>
         </w:numPr>
         <w:kinsoku/>
@@ -1139,6 +1167,7 @@
         <w:pageBreakBefore w:val="0"/>
         <w:widowControl w:val="0"/>
         <w:numPr>
+          <w:ilvl w:val="0"/>
           <w:numId w:val="0"/>
         </w:numPr>
         <w:kinsoku/>
@@ -1179,6 +1208,7 @@
         <w:pageBreakBefore w:val="0"/>
         <w:widowControl w:val="0"/>
         <w:numPr>
+          <w:ilvl w:val="0"/>
           <w:numId w:val="0"/>
         </w:numPr>
         <w:kinsoku/>
@@ -1611,6 +1641,7 @@
     <w:p>
       <w:pPr>
         <w:numPr>
+          <w:ilvl w:val="0"/>
           <w:numId w:val="0"/>
         </w:numPr>
         <w:rPr>
@@ -1622,6 +1653,7 @@
     <w:p>
       <w:pPr>
         <w:numPr>
+          <w:ilvl w:val="0"/>
           <w:numId w:val="0"/>
         </w:numPr>
         <w:rPr>
@@ -1648,6 +1680,7 @@
     <w:p>
       <w:pPr>
         <w:numPr>
+          <w:ilvl w:val="0"/>
           <w:numId w:val="0"/>
         </w:numPr>
         <w:rPr>
@@ -2050,20 +2083,7 @@
           <w:szCs w:val="32"/>
           <w:lang w:val="fr-FR"/>
         </w:rPr>
-        <w:t>Boutons «’’» vous permet de copier la réf</w:t>
-      </w:r>
-      <w:bookmarkStart w:id="0" w:name="_GoBack"/>
-      <w:bookmarkEnd w:id="0"/>
-      <w:r>
-        <w:rPr>
-          <w:rFonts w:hint="default" w:ascii="Arial" w:hAnsi="Arial" w:cs="Arial"/>
-          <w:b w:val="0"/>
-          <w:bCs w:val="0"/>
-          <w:sz w:val="24"/>
-          <w:szCs w:val="32"/>
-          <w:lang w:val="fr-FR"/>
-        </w:rPr>
-        <w:t>érence d’image choisie dans un fichier Excel pour la copier ailleurs.</w:t>
+        <w:t>Boutons «’’» vous permet de copier la référence d’image choisie dans un fichier Excel pour la copier ailleurs.</w:t>
       </w:r>
     </w:p>
     <w:sectPr>
@@ -2429,7 +2449,7 @@
     <w:lsdException w:unhideWhenUsed="0" w:uiPriority="0" w:semiHidden="0" w:name="Normal Indent"/>
     <w:lsdException w:unhideWhenUsed="0" w:uiPriority="0" w:semiHidden="0" w:name="footnote text"/>
     <w:lsdException w:unhideWhenUsed="0" w:uiPriority="0" w:semiHidden="0" w:name="annotation text"/>
-    <w:lsdException w:unhideWhenUsed="0" w:uiPriority="0" w:semiHidden="0" w:name="header"/>
+    <w:lsdException w:qFormat="1" w:unhideWhenUsed="0" w:uiPriority="0" w:semiHidden="0" w:name="header"/>
     <w:lsdException w:unhideWhenUsed="0" w:uiPriority="0" w:semiHidden="0" w:name="footer"/>
     <w:lsdException w:unhideWhenUsed="0" w:uiPriority="0" w:semiHidden="0" w:name="index heading"/>
     <w:lsdException w:qFormat="1" w:uiPriority="0" w:name="caption"/>
@@ -2561,6 +2581,7 @@
   <w:style w:type="paragraph" w:styleId="3">
     <w:name w:val="header"/>
     <w:basedOn w:val="1"/>
+    <w:qFormat/>
     <w:uiPriority w:val="0"/>
     <w:pPr>
       <w:pBdr>

</xml_diff>